<commit_message>
Update Final Report - Impact of Education on GDP Per Capita.docx
Updating final report
</commit_message>
<xml_diff>
--- a/Final Report - Impact of Education on GDP Per Capita.docx
+++ b/Final Report - Impact of Education on GDP Per Capita.docx
@@ -4556,12 +4556,6 @@
         <w:gridCol w:w="500"/>
       </w:tblGrid>
       <w:tr>
-        <w:tblPrEx>
-          <w:tblCellMar>
-            <w:top w:w="0" w:type="dxa"/>
-            <w:bottom w:w="0" w:type="dxa"/>
-          </w:tblCellMar>
-        </w:tblPrEx>
         <w:trPr>
           <w:trHeight w:val="262"/>
           <w:jc w:val="center"/>
@@ -4759,12 +4753,6 @@
         </w:tc>
       </w:tr>
       <w:tr>
-        <w:tblPrEx>
-          <w:tblCellMar>
-            <w:top w:w="0" w:type="dxa"/>
-            <w:bottom w:w="0" w:type="dxa"/>
-          </w:tblCellMar>
-        </w:tblPrEx>
         <w:trPr>
           <w:trHeight w:val="262"/>
           <w:jc w:val="center"/>
@@ -4950,12 +4938,6 @@
         </w:tc>
       </w:tr>
       <w:tr>
-        <w:tblPrEx>
-          <w:tblCellMar>
-            <w:top w:w="0" w:type="dxa"/>
-            <w:bottom w:w="0" w:type="dxa"/>
-          </w:tblCellMar>
-        </w:tblPrEx>
         <w:trPr>
           <w:trHeight w:val="262"/>
           <w:jc w:val="center"/>
@@ -5148,12 +5130,6 @@
         </w:tc>
       </w:tr>
       <w:tr>
-        <w:tblPrEx>
-          <w:tblCellMar>
-            <w:top w:w="0" w:type="dxa"/>
-            <w:bottom w:w="0" w:type="dxa"/>
-          </w:tblCellMar>
-        </w:tblPrEx>
         <w:trPr>
           <w:trHeight w:val="262"/>
           <w:jc w:val="center"/>
@@ -5346,12 +5322,6 @@
         </w:tc>
       </w:tr>
       <w:tr>
-        <w:tblPrEx>
-          <w:tblCellMar>
-            <w:top w:w="0" w:type="dxa"/>
-            <w:bottom w:w="0" w:type="dxa"/>
-          </w:tblCellMar>
-        </w:tblPrEx>
         <w:trPr>
           <w:trHeight w:val="262"/>
           <w:jc w:val="center"/>
@@ -5569,12 +5539,6 @@
         <w:gridCol w:w="1300"/>
       </w:tblGrid>
       <w:tr>
-        <w:tblPrEx>
-          <w:tblCellMar>
-            <w:top w:w="0" w:type="dxa"/>
-            <w:bottom w:w="0" w:type="dxa"/>
-          </w:tblCellMar>
-        </w:tblPrEx>
         <w:trPr>
           <w:trHeight w:val="262"/>
           <w:jc w:val="center"/>
@@ -5729,12 +5693,6 @@
         </w:tc>
       </w:tr>
       <w:tr>
-        <w:tblPrEx>
-          <w:tblCellMar>
-            <w:top w:w="0" w:type="dxa"/>
-            <w:bottom w:w="0" w:type="dxa"/>
-          </w:tblCellMar>
-        </w:tblPrEx>
         <w:trPr>
           <w:trHeight w:val="262"/>
           <w:jc w:val="center"/>
@@ -5896,12 +5854,6 @@
         </w:tc>
       </w:tr>
       <w:tr>
-        <w:tblPrEx>
-          <w:tblCellMar>
-            <w:top w:w="0" w:type="dxa"/>
-            <w:bottom w:w="0" w:type="dxa"/>
-          </w:tblCellMar>
-        </w:tblPrEx>
         <w:trPr>
           <w:trHeight w:val="262"/>
           <w:jc w:val="center"/>
@@ -6056,12 +6008,6 @@
         </w:tc>
       </w:tr>
       <w:tr>
-        <w:tblPrEx>
-          <w:tblCellMar>
-            <w:top w:w="0" w:type="dxa"/>
-            <w:bottom w:w="0" w:type="dxa"/>
-          </w:tblCellMar>
-        </w:tblPrEx>
         <w:trPr>
           <w:trHeight w:val="262"/>
           <w:jc w:val="center"/>
@@ -6223,12 +6169,6 @@
         </w:tc>
       </w:tr>
       <w:tr>
-        <w:tblPrEx>
-          <w:tblCellMar>
-            <w:top w:w="0" w:type="dxa"/>
-            <w:bottom w:w="0" w:type="dxa"/>
-          </w:tblCellMar>
-        </w:tblPrEx>
         <w:trPr>
           <w:trHeight w:val="262"/>
           <w:jc w:val="center"/>
@@ -6383,12 +6323,6 @@
         </w:tc>
       </w:tr>
       <w:tr>
-        <w:tblPrEx>
-          <w:tblCellMar>
-            <w:top w:w="0" w:type="dxa"/>
-            <w:bottom w:w="0" w:type="dxa"/>
-          </w:tblCellMar>
-        </w:tblPrEx>
         <w:trPr>
           <w:trHeight w:val="262"/>
           <w:jc w:val="center"/>
@@ -6543,12 +6477,6 @@
         </w:tc>
       </w:tr>
       <w:tr>
-        <w:tblPrEx>
-          <w:tblCellMar>
-            <w:top w:w="0" w:type="dxa"/>
-            <w:bottom w:w="0" w:type="dxa"/>
-          </w:tblCellMar>
-        </w:tblPrEx>
         <w:trPr>
           <w:trHeight w:val="262"/>
           <w:jc w:val="center"/>
@@ -6809,14 +6737,7 @@
           <w:rFonts w:cstheme="minorHAnsi"/>
           <w:kern w:val="0"/>
         </w:rPr>
-        <w:t xml:space="preserve">Model 1: Pooled OLS, using 207 </w:t>
-      </w:r>
-      <w:r>
-        <w:rPr>
-          <w:rFonts w:cstheme="minorHAnsi"/>
-          <w:kern w:val="0"/>
-        </w:rPr>
-        <w:t>observations.</w:t>
+        <w:t>Model 1: Pooled OLS, using 207 observations.</w:t>
       </w:r>
     </w:p>
     <w:p>
@@ -6836,14 +6757,7 @@
           <w:rFonts w:cstheme="minorHAnsi"/>
           <w:kern w:val="0"/>
         </w:rPr>
-        <w:t xml:space="preserve">Included 21 cross-sectional </w:t>
-      </w:r>
-      <w:r>
-        <w:rPr>
-          <w:rFonts w:cstheme="minorHAnsi"/>
-          <w:kern w:val="0"/>
-        </w:rPr>
-        <w:t>units.</w:t>
+        <w:t>Included 21 cross-sectional units.</w:t>
       </w:r>
     </w:p>
     <w:p>
@@ -6919,12 +6833,6 @@
         <w:gridCol w:w="500"/>
       </w:tblGrid>
       <w:tr>
-        <w:tblPrEx>
-          <w:tblCellMar>
-            <w:top w:w="0" w:type="dxa"/>
-            <w:bottom w:w="0" w:type="dxa"/>
-          </w:tblCellMar>
-        </w:tblPrEx>
         <w:trPr>
           <w:trHeight w:val="262"/>
           <w:jc w:val="center"/>
@@ -7120,12 +7028,6 @@
         </w:tc>
       </w:tr>
       <w:tr>
-        <w:tblPrEx>
-          <w:tblCellMar>
-            <w:top w:w="0" w:type="dxa"/>
-            <w:bottom w:w="0" w:type="dxa"/>
-          </w:tblCellMar>
-        </w:tblPrEx>
         <w:trPr>
           <w:trHeight w:val="262"/>
           <w:jc w:val="center"/>
@@ -7318,12 +7220,6 @@
         </w:tc>
       </w:tr>
       <w:tr>
-        <w:tblPrEx>
-          <w:tblCellMar>
-            <w:top w:w="0" w:type="dxa"/>
-            <w:bottom w:w="0" w:type="dxa"/>
-          </w:tblCellMar>
-        </w:tblPrEx>
         <w:trPr>
           <w:trHeight w:val="262"/>
           <w:jc w:val="center"/>
@@ -7516,12 +7412,6 @@
         </w:tc>
       </w:tr>
       <w:tr>
-        <w:tblPrEx>
-          <w:tblCellMar>
-            <w:top w:w="0" w:type="dxa"/>
-            <w:bottom w:w="0" w:type="dxa"/>
-          </w:tblCellMar>
-        </w:tblPrEx>
         <w:trPr>
           <w:trHeight w:val="262"/>
           <w:jc w:val="center"/>
@@ -7714,12 +7604,6 @@
         </w:tc>
       </w:tr>
       <w:tr>
-        <w:tblPrEx>
-          <w:tblCellMar>
-            <w:top w:w="0" w:type="dxa"/>
-            <w:bottom w:w="0" w:type="dxa"/>
-          </w:tblCellMar>
-        </w:tblPrEx>
         <w:trPr>
           <w:trHeight w:val="262"/>
           <w:jc w:val="center"/>
@@ -7905,12 +7789,6 @@
         </w:tc>
       </w:tr>
       <w:tr>
-        <w:tblPrEx>
-          <w:tblCellMar>
-            <w:top w:w="0" w:type="dxa"/>
-            <w:bottom w:w="0" w:type="dxa"/>
-          </w:tblCellMar>
-        </w:tblPrEx>
         <w:trPr>
           <w:trHeight w:val="262"/>
           <w:jc w:val="center"/>
@@ -8135,12 +8013,6 @@
         <w:gridCol w:w="1300"/>
       </w:tblGrid>
       <w:tr>
-        <w:tblPrEx>
-          <w:tblCellMar>
-            <w:top w:w="0" w:type="dxa"/>
-            <w:bottom w:w="0" w:type="dxa"/>
-          </w:tblCellMar>
-        </w:tblPrEx>
         <w:trPr>
           <w:trHeight w:val="262"/>
           <w:jc w:val="center"/>
@@ -8295,12 +8167,6 @@
         </w:tc>
       </w:tr>
       <w:tr>
-        <w:tblPrEx>
-          <w:tblCellMar>
-            <w:top w:w="0" w:type="dxa"/>
-            <w:bottom w:w="0" w:type="dxa"/>
-          </w:tblCellMar>
-        </w:tblPrEx>
         <w:trPr>
           <w:trHeight w:val="262"/>
           <w:jc w:val="center"/>
@@ -8455,12 +8321,6 @@
         </w:tc>
       </w:tr>
       <w:tr>
-        <w:tblPrEx>
-          <w:tblCellMar>
-            <w:top w:w="0" w:type="dxa"/>
-            <w:bottom w:w="0" w:type="dxa"/>
-          </w:tblCellMar>
-        </w:tblPrEx>
         <w:trPr>
           <w:trHeight w:val="262"/>
           <w:jc w:val="center"/>
@@ -8615,12 +8475,6 @@
         </w:tc>
       </w:tr>
       <w:tr>
-        <w:tblPrEx>
-          <w:tblCellMar>
-            <w:top w:w="0" w:type="dxa"/>
-            <w:bottom w:w="0" w:type="dxa"/>
-          </w:tblCellMar>
-        </w:tblPrEx>
         <w:trPr>
           <w:trHeight w:val="262"/>
           <w:jc w:val="center"/>
@@ -8647,21 +8501,12 @@
                 <w:kern w:val="0"/>
               </w:rPr>
             </w:pPr>
-            <w:proofErr w:type="gramStart"/>
-            <w:r>
-              <w:rPr>
-                <w:rFonts w:cstheme="minorHAnsi"/>
-                <w:kern w:val="0"/>
-              </w:rPr>
-              <w:t>F(</w:t>
-            </w:r>
-            <w:proofErr w:type="gramEnd"/>
-            <w:r>
-              <w:rPr>
-                <w:rFonts w:cstheme="minorHAnsi"/>
-                <w:kern w:val="0"/>
-              </w:rPr>
-              <w:t>4, 202)</w:t>
+            <w:r>
+              <w:rPr>
+                <w:rFonts w:cstheme="minorHAnsi"/>
+                <w:kern w:val="0"/>
+              </w:rPr>
+              <w:t>F(4, 202)</w:t>
             </w:r>
           </w:p>
         </w:tc>
@@ -8784,12 +8629,6 @@
         </w:tc>
       </w:tr>
       <w:tr>
-        <w:tblPrEx>
-          <w:tblCellMar>
-            <w:top w:w="0" w:type="dxa"/>
-            <w:bottom w:w="0" w:type="dxa"/>
-          </w:tblCellMar>
-        </w:tblPrEx>
         <w:trPr>
           <w:trHeight w:val="262"/>
           <w:jc w:val="center"/>
@@ -8944,12 +8783,6 @@
         </w:tc>
       </w:tr>
       <w:tr>
-        <w:tblPrEx>
-          <w:tblCellMar>
-            <w:top w:w="0" w:type="dxa"/>
-            <w:bottom w:w="0" w:type="dxa"/>
-          </w:tblCellMar>
-        </w:tblPrEx>
         <w:trPr>
           <w:trHeight w:val="262"/>
           <w:jc w:val="center"/>
@@ -9104,12 +8937,6 @@
         </w:tc>
       </w:tr>
       <w:tr>
-        <w:tblPrEx>
-          <w:tblCellMar>
-            <w:top w:w="0" w:type="dxa"/>
-            <w:bottom w:w="0" w:type="dxa"/>
-          </w:tblCellMar>
-        </w:tblPrEx>
         <w:trPr>
           <w:trHeight w:val="262"/>
           <w:jc w:val="center"/>
@@ -9265,14 +9092,6 @@
       </w:tr>
     </w:tbl>
     <w:p>
-      <w:pPr>
-        <w:rPr>
-          <w:rFonts w:asciiTheme="majorHAnsi" w:eastAsiaTheme="majorEastAsia" w:hAnsiTheme="majorHAnsi" w:cstheme="majorBidi"/>
-          <w:color w:val="2F5496" w:themeColor="accent1" w:themeShade="BF"/>
-          <w:sz w:val="32"/>
-          <w:szCs w:val="32"/>
-        </w:rPr>
-      </w:pPr>
       <w:r>
         <w:br w:type="page"/>
       </w:r>
@@ -9283,6 +9102,41 @@
       </w:pPr>
       <w:r>
         <w:lastRenderedPageBreak/>
+        <w:t>Model 1: Pooled OLS Model</w:t>
+      </w:r>
+      <w:r>
+        <w:t xml:space="preserve"> using</w:t>
+      </w:r>
+      <w:r>
+        <w:t xml:space="preserve"> log</w:t>
+      </w:r>
+      <w:r>
+        <w:t>(e)</w:t>
+      </w:r>
+      <w:r>
+        <w:t xml:space="preserve"> 5-year GDP averages</w:t>
+      </w:r>
+    </w:p>
+    <w:p>
+      <w:r>
+        <w:br w:type="page"/>
+      </w:r>
+    </w:p>
+    <w:p>
+      <w:pPr>
+        <w:rPr>
+          <w:rFonts w:asciiTheme="majorHAnsi" w:eastAsiaTheme="majorEastAsia" w:hAnsiTheme="majorHAnsi" w:cstheme="majorBidi"/>
+          <w:color w:val="2F5496" w:themeColor="accent1" w:themeShade="BF"/>
+          <w:sz w:val="32"/>
+          <w:szCs w:val="32"/>
+        </w:rPr>
+      </w:pPr>
+    </w:p>
+    <w:p>
+      <w:pPr>
+        <w:pStyle w:val="Heading1"/>
+      </w:pPr>
+      <w:r>
         <w:t>Table 4</w:t>
       </w:r>
       <w:r>
@@ -10276,6 +10130,7 @@
   <w:style w:type="character" w:default="1" w:styleId="DefaultParagraphFont">
     <w:name w:val="Default Paragraph Font"/>
     <w:uiPriority w:val="1"/>
+    <w:semiHidden/>
     <w:unhideWhenUsed/>
   </w:style>
   <w:style w:type="table" w:default="1" w:styleId="TableNormal">

</xml_diff>